<commit_message>
fix graph images and download link
</commit_message>
<xml_diff>
--- a/public/CV-Diego-Chagas.docx
+++ b/public/CV-Diego-Chagas.docx
@@ -66,34 +66,16 @@
           <w:lang w:val="pt-BR"/>
         </w:rPr>
       </w:pPr>
-      <w:r>
-        <w:fldChar w:fldCharType="begin"/>
-      </w:r>
-      <w:r>
-        <w:rPr>
-          <w:lang w:val="pt-BR"/>
-        </w:rPr>
-        <w:instrText>HYPERLINK "https://diegochagas.com"</w:instrText>
-      </w:r>
-      <w:r>
-        <w:fldChar w:fldCharType="separate"/>
-      </w:r>
-      <w:r>
-        <w:rPr>
-          <w:rStyle w:val="Hyperlink"/>
-          <w:rFonts w:ascii="Arial" w:eastAsia="Arial" w:hAnsi="Arial" w:cs="Arial"/>
-          <w:lang w:val="pt-BR"/>
-        </w:rPr>
-        <w:t>https://diegochagas.com</w:t>
-      </w:r>
-      <w:r>
-        <w:rPr>
-          <w:rStyle w:val="Hyperlink"/>
-          <w:rFonts w:ascii="Arial" w:eastAsia="Arial" w:hAnsi="Arial" w:cs="Arial"/>
-          <w:lang w:val="pt-BR"/>
-        </w:rPr>
-        <w:fldChar w:fldCharType="end"/>
-      </w:r>
+      <w:hyperlink r:id="rId8" w:history="1">
+        <w:r>
+          <w:rPr>
+            <w:rStyle w:val="Hyperlink"/>
+            <w:rFonts w:ascii="Arial" w:eastAsia="Arial" w:hAnsi="Arial" w:cs="Arial"/>
+            <w:lang w:val="pt-BR"/>
+          </w:rPr>
+          <w:t>https://diegochagas.com</w:t>
+        </w:r>
+      </w:hyperlink>
     </w:p>
     <w:p>
       <w:pPr>
@@ -103,36 +85,17 @@
           <w:lang w:val="pt-BR"/>
         </w:rPr>
       </w:pPr>
-      <w:r>
-        <w:fldChar w:fldCharType="begin"/>
-      </w:r>
-      <w:r>
-        <w:rPr>
-          <w:lang w:val="pt-BR"/>
-        </w:rPr>
-        <w:instrText>HYPERLINK "https://www.linkedin.com/in/diegorchagas" \h</w:instrText>
-      </w:r>
-      <w:r>
-        <w:fldChar w:fldCharType="separate"/>
-      </w:r>
-      <w:r>
-        <w:rPr>
-          <w:rFonts w:ascii="Arial" w:eastAsia="Arial" w:hAnsi="Arial" w:cs="Arial"/>
-          <w:color w:val="1155CC"/>
-          <w:u w:val="single"/>
-          <w:lang w:val="pt-BR"/>
-        </w:rPr>
-        <w:t>https://www.linkedin.com/in/diegorchagas</w:t>
-      </w:r>
-      <w:r>
-        <w:rPr>
-          <w:rFonts w:ascii="Arial" w:eastAsia="Arial" w:hAnsi="Arial" w:cs="Arial"/>
-          <w:color w:val="1155CC"/>
-          <w:u w:val="single"/>
-          <w:lang w:val="pt-BR"/>
-        </w:rPr>
-        <w:fldChar w:fldCharType="end"/>
-      </w:r>
+      <w:hyperlink r:id="rId9">
+        <w:r>
+          <w:rPr>
+            <w:rFonts w:ascii="Arial" w:eastAsia="Arial" w:hAnsi="Arial" w:cs="Arial"/>
+            <w:color w:val="1155CC"/>
+            <w:u w:val="single"/>
+            <w:lang w:val="pt-BR"/>
+          </w:rPr>
+          <w:t>https://www.linkedin.com/in/diegorchagas</w:t>
+        </w:r>
+      </w:hyperlink>
     </w:p>
     <w:p>
       <w:pPr>
@@ -141,7 +104,7 @@
           <w:rFonts w:ascii="Arial" w:eastAsia="Arial" w:hAnsi="Arial" w:cs="Arial"/>
         </w:rPr>
       </w:pPr>
-      <w:hyperlink r:id="rId8" w:history="1">
+      <w:hyperlink r:id="rId10" w:history="1">
         <w:r>
           <w:rPr>
             <w:rStyle w:val="Hyperlink"/>
@@ -380,7 +343,7 @@
                 <w:b/>
                 <w:lang w:val="pt-BR"/>
               </w:rPr>
-              <w:t>Camino Education</w:t>
+              <w:t>Capco Energy Solutions</w:t>
             </w:r>
           </w:p>
           <w:p>
@@ -411,7 +374,21 @@
                 <w:rFonts w:ascii="Arial" w:eastAsia="Arial" w:hAnsi="Arial" w:cs="Arial"/>
                 <w:lang w:val="pt-BR"/>
               </w:rPr>
-              <w:t>November 2019</w:t>
+              <w:t>January</w:t>
+            </w:r>
+            <w:r>
+              <w:rPr>
+                <w:rFonts w:ascii="Arial" w:eastAsia="Arial" w:hAnsi="Arial" w:cs="Arial"/>
+                <w:lang w:val="pt-BR"/>
+              </w:rPr>
+              <w:t xml:space="preserve"> </w:t>
+            </w:r>
+            <w:r>
+              <w:rPr>
+                <w:rFonts w:ascii="Arial" w:eastAsia="Arial" w:hAnsi="Arial" w:cs="Arial"/>
+                <w:lang w:val="pt-BR"/>
+              </w:rPr>
+              <w:t>2024</w:t>
             </w:r>
             <w:r>
               <w:rPr>
@@ -461,25 +438,324 @@
               <w:rPr>
                 <w:rFonts w:ascii="Arial" w:eastAsia="Arial" w:hAnsi="Arial" w:cs="Arial"/>
               </w:rPr>
+              <w:t>Build web components with React, TypeScript and other libraries</w:t>
+            </w:r>
+          </w:p>
+          <w:p>
+            <w:pPr>
+              <w:numPr>
+                <w:ilvl w:val="0"/>
+                <w:numId w:val="1"/>
+              </w:numPr>
+              <w:spacing w:after="0"/>
+            </w:pPr>
+            <w:r>
+              <w:rPr>
+                <w:rFonts w:ascii="Arial" w:eastAsia="Arial" w:hAnsi="Arial" w:cs="Arial"/>
+              </w:rPr>
+              <w:t>Server rendering with Next.js.</w:t>
+            </w:r>
+          </w:p>
+          <w:p>
+            <w:pPr>
+              <w:numPr>
+                <w:ilvl w:val="0"/>
+                <w:numId w:val="1"/>
+              </w:numPr>
+              <w:spacing w:after="0"/>
+            </w:pPr>
+            <w:r>
+              <w:rPr>
+                <w:rFonts w:ascii="Arial" w:eastAsia="Arial" w:hAnsi="Arial" w:cs="Arial"/>
+              </w:rPr>
+              <w:t xml:space="preserve">Version control with </w:t>
+            </w:r>
+            <w:proofErr w:type="spellStart"/>
+            <w:r>
+              <w:rPr>
+                <w:rFonts w:ascii="Arial" w:eastAsia="Arial" w:hAnsi="Arial" w:cs="Arial"/>
+              </w:rPr>
+              <w:t>Github</w:t>
+            </w:r>
+            <w:proofErr w:type="spellEnd"/>
+            <w:r>
+              <w:rPr>
+                <w:rFonts w:ascii="Arial" w:eastAsia="Arial" w:hAnsi="Arial" w:cs="Arial"/>
+              </w:rPr>
+              <w:t>.</w:t>
+            </w:r>
+          </w:p>
+        </w:tc>
+      </w:tr>
+      <w:tr>
+        <w:trPr>
+          <w:trHeight w:val="1140"/>
+        </w:trPr>
+        <w:tc>
+          <w:tcPr>
+            <w:tcW w:w="2830" w:type="dxa"/>
+          </w:tcPr>
+          <w:p>
+            <w:pPr>
+              <w:spacing w:after="0"/>
+              <w:rPr>
+                <w:rFonts w:ascii="Arial" w:eastAsia="Arial" w:hAnsi="Arial" w:cs="Arial"/>
+                <w:b/>
+                <w:lang w:val="pt-BR"/>
+              </w:rPr>
+            </w:pPr>
+            <w:r>
+              <w:rPr>
+                <w:rFonts w:ascii="Arial" w:eastAsia="Arial" w:hAnsi="Arial" w:cs="Arial"/>
+                <w:b/>
+                <w:lang w:val="pt-BR"/>
+              </w:rPr>
+              <w:t>Aubay Portugal</w:t>
+            </w:r>
+          </w:p>
+          <w:p>
+            <w:pPr>
+              <w:spacing w:after="0"/>
+              <w:rPr>
+                <w:rFonts w:ascii="Arial" w:eastAsia="Arial" w:hAnsi="Arial" w:cs="Arial"/>
+                <w:lang w:val="pt-BR"/>
+              </w:rPr>
+            </w:pPr>
+            <w:r>
+              <w:rPr>
+                <w:rFonts w:ascii="Arial" w:eastAsia="Arial" w:hAnsi="Arial" w:cs="Arial"/>
+                <w:lang w:val="pt-BR"/>
+              </w:rPr>
+              <w:t>Lisbon - Portugal</w:t>
+            </w:r>
+          </w:p>
+          <w:p>
+            <w:pPr>
+              <w:rPr>
+                <w:rFonts w:ascii="Arial" w:eastAsia="Arial" w:hAnsi="Arial" w:cs="Arial"/>
+                <w:b/>
+                <w:lang w:val="pt-BR"/>
+              </w:rPr>
+            </w:pPr>
+            <w:r>
+              <w:rPr>
+                <w:rFonts w:ascii="Arial" w:eastAsia="Arial" w:hAnsi="Arial" w:cs="Arial"/>
+                <w:lang w:val="pt-BR"/>
+              </w:rPr>
+              <w:t>November 2021- November 202</w:t>
+            </w:r>
+            <w:r>
+              <w:rPr>
+                <w:rFonts w:ascii="Arial" w:eastAsia="Arial" w:hAnsi="Arial" w:cs="Arial"/>
+                <w:lang w:val="pt-BR"/>
+              </w:rPr>
+              <w:t>3</w:t>
+            </w:r>
+          </w:p>
+        </w:tc>
+        <w:tc>
+          <w:tcPr>
+            <w:tcW w:w="7376" w:type="dxa"/>
+          </w:tcPr>
+          <w:p>
+            <w:pPr>
+              <w:spacing w:after="0"/>
+            </w:pPr>
+            <w:r>
+              <w:rPr>
+                <w:rFonts w:ascii="Arial" w:eastAsia="Arial" w:hAnsi="Arial" w:cs="Arial"/>
+                <w:b/>
+              </w:rPr>
+              <w:t>Front</w:t>
+            </w:r>
+            <w:r>
+              <w:rPr>
+                <w:rFonts w:ascii="Arial" w:eastAsia="Arial" w:hAnsi="Arial" w:cs="Arial"/>
+                <w:b/>
+              </w:rPr>
+              <w:t>-e</w:t>
+            </w:r>
+            <w:r>
+              <w:rPr>
+                <w:rFonts w:ascii="Arial" w:eastAsia="Arial" w:hAnsi="Arial" w:cs="Arial"/>
+                <w:b/>
+              </w:rPr>
+              <w:t>nd Developer</w:t>
+            </w:r>
+          </w:p>
+          <w:p>
+            <w:pPr>
+              <w:numPr>
+                <w:ilvl w:val="0"/>
+                <w:numId w:val="1"/>
+              </w:numPr>
+              <w:spacing w:after="0"/>
+              <w:rPr>
+                <w:rFonts w:ascii="Arial" w:eastAsia="Arial" w:hAnsi="Arial" w:cs="Arial"/>
+              </w:rPr>
+            </w:pPr>
+            <w:r>
+              <w:rPr>
+                <w:rFonts w:ascii="Arial" w:eastAsia="Arial" w:hAnsi="Arial" w:cs="Arial"/>
+              </w:rPr>
+              <w:t>Build web components with React and Redux</w:t>
+            </w:r>
+            <w:r>
+              <w:rPr>
+                <w:rFonts w:ascii="Arial" w:eastAsia="Arial" w:hAnsi="Arial" w:cs="Arial"/>
+              </w:rPr>
+              <w:t xml:space="preserve"> for Vodafone in England</w:t>
+            </w:r>
+          </w:p>
+          <w:p>
+            <w:pPr>
+              <w:numPr>
+                <w:ilvl w:val="0"/>
+                <w:numId w:val="1"/>
+              </w:numPr>
+              <w:spacing w:after="0"/>
+              <w:rPr>
+                <w:rFonts w:ascii="Arial" w:eastAsia="Arial" w:hAnsi="Arial" w:cs="Arial"/>
+              </w:rPr>
+            </w:pPr>
+            <w:r>
+              <w:rPr>
+                <w:rFonts w:ascii="Arial" w:eastAsia="Arial" w:hAnsi="Arial" w:cs="Arial"/>
+              </w:rPr>
+              <w:t xml:space="preserve">Server rendering with Next </w:t>
+            </w:r>
+            <w:proofErr w:type="spellStart"/>
+            <w:r>
+              <w:rPr>
+                <w:rFonts w:ascii="Arial" w:eastAsia="Arial" w:hAnsi="Arial" w:cs="Arial"/>
+              </w:rPr>
+              <w:t>Js</w:t>
+            </w:r>
+            <w:proofErr w:type="spellEnd"/>
+          </w:p>
+          <w:p>
+            <w:pPr>
+              <w:numPr>
+                <w:ilvl w:val="0"/>
+                <w:numId w:val="1"/>
+              </w:numPr>
+              <w:spacing w:after="0"/>
+              <w:rPr>
+                <w:rFonts w:ascii="Arial" w:eastAsia="Arial" w:hAnsi="Arial" w:cs="Arial"/>
+              </w:rPr>
+            </w:pPr>
+            <w:r>
+              <w:rPr>
+                <w:rFonts w:ascii="Arial" w:eastAsia="Arial" w:hAnsi="Arial" w:cs="Arial"/>
+              </w:rPr>
+              <w:t>Version control with Gitlab.</w:t>
+            </w:r>
+          </w:p>
+        </w:tc>
+      </w:tr>
+      <w:tr>
+        <w:trPr>
+          <w:trHeight w:val="1140"/>
+        </w:trPr>
+        <w:tc>
+          <w:tcPr>
+            <w:tcW w:w="2830" w:type="dxa"/>
+          </w:tcPr>
+          <w:p>
+            <w:pPr>
+              <w:rPr>
+                <w:rFonts w:ascii="Arial" w:eastAsia="Arial" w:hAnsi="Arial" w:cs="Arial"/>
+                <w:b/>
+                <w:lang w:val="pt-BR"/>
+              </w:rPr>
+            </w:pPr>
+            <w:r>
+              <w:rPr>
+                <w:rFonts w:ascii="Arial" w:eastAsia="Arial" w:hAnsi="Arial" w:cs="Arial"/>
+                <w:b/>
+                <w:lang w:val="pt-BR"/>
+              </w:rPr>
+              <w:t>Camino Education</w:t>
+            </w:r>
+          </w:p>
+          <w:p>
+            <w:pPr>
+              <w:rPr>
+                <w:rFonts w:ascii="Arial" w:eastAsia="Arial" w:hAnsi="Arial" w:cs="Arial"/>
+                <w:lang w:val="pt-BR"/>
+              </w:rPr>
+            </w:pPr>
+            <w:r>
+              <w:rPr>
+                <w:rFonts w:ascii="Arial" w:eastAsia="Arial" w:hAnsi="Arial" w:cs="Arial"/>
+                <w:lang w:val="pt-BR"/>
+              </w:rPr>
+              <w:t>Sao Paulo - Brazil</w:t>
+            </w:r>
+          </w:p>
+          <w:p>
+            <w:pPr>
+              <w:rPr>
+                <w:rFonts w:ascii="Arial" w:eastAsia="Arial" w:hAnsi="Arial" w:cs="Arial"/>
+                <w:b/>
+                <w:lang w:val="pt-BR"/>
+              </w:rPr>
+            </w:pPr>
+            <w:r>
+              <w:rPr>
+                <w:rFonts w:ascii="Arial" w:eastAsia="Arial" w:hAnsi="Arial" w:cs="Arial"/>
+                <w:lang w:val="pt-BR"/>
+              </w:rPr>
+              <w:t>November 2019-</w:t>
+            </w:r>
+            <w:r>
+              <w:rPr>
+                <w:rFonts w:ascii="Arial" w:eastAsia="Arial" w:hAnsi="Arial" w:cs="Arial"/>
+                <w:lang w:val="pt-BR"/>
+              </w:rPr>
+              <w:t>November 2021</w:t>
+            </w:r>
+          </w:p>
+        </w:tc>
+        <w:tc>
+          <w:tcPr>
+            <w:tcW w:w="7376" w:type="dxa"/>
+          </w:tcPr>
+          <w:p>
+            <w:pPr>
+              <w:spacing w:after="0"/>
+              <w:rPr>
+                <w:rFonts w:ascii="Arial" w:eastAsia="Arial" w:hAnsi="Arial" w:cs="Arial"/>
+                <w:b/>
+              </w:rPr>
+            </w:pPr>
+            <w:r>
+              <w:rPr>
+                <w:rFonts w:ascii="Arial" w:eastAsia="Arial" w:hAnsi="Arial" w:cs="Arial"/>
+                <w:b/>
+              </w:rPr>
+              <w:t>Front-end Developer</w:t>
+            </w:r>
+          </w:p>
+          <w:p>
+            <w:pPr>
+              <w:numPr>
+                <w:ilvl w:val="0"/>
+                <w:numId w:val="1"/>
+              </w:numPr>
+              <w:spacing w:after="0"/>
+            </w:pPr>
+            <w:r>
+              <w:rPr>
+                <w:rFonts w:ascii="Arial" w:eastAsia="Arial" w:hAnsi="Arial" w:cs="Arial"/>
+              </w:rPr>
               <w:t xml:space="preserve">Build web components with React, </w:t>
             </w:r>
             <w:r>
               <w:rPr>
                 <w:rFonts w:ascii="Arial" w:eastAsia="Arial" w:hAnsi="Arial" w:cs="Arial"/>
               </w:rPr>
-              <w:t>Redux</w:t>
-            </w:r>
-            <w:r>
-              <w:rPr>
-                <w:rFonts w:ascii="Arial" w:eastAsia="Arial" w:hAnsi="Arial" w:cs="Arial"/>
-              </w:rPr>
-              <w:t xml:space="preserve"> and</w:t>
-            </w:r>
-            <w:r>
-              <w:rPr>
-                <w:rFonts w:ascii="Arial" w:eastAsia="Arial" w:hAnsi="Arial" w:cs="Arial"/>
-              </w:rPr>
-              <w:t xml:space="preserve"> </w:t>
+              <w:t xml:space="preserve">Redux and </w:t>
             </w:r>
             <w:proofErr w:type="spellStart"/>
             <w:r>
@@ -518,202 +794,6 @@
                 <w:rFonts w:ascii="Arial" w:eastAsia="Arial" w:hAnsi="Arial" w:cs="Arial"/>
               </w:rPr>
               <w:t>Version control with Bitbucket.</w:t>
-            </w:r>
-          </w:p>
-        </w:tc>
-      </w:tr>
-      <w:tr>
-        <w:trPr>
-          <w:trHeight w:val="1180"/>
-        </w:trPr>
-        <w:tc>
-          <w:tcPr>
-            <w:tcW w:w="2830" w:type="dxa"/>
-          </w:tcPr>
-          <w:p>
-            <w:pPr>
-              <w:spacing w:after="0"/>
-              <w:rPr>
-                <w:rFonts w:ascii="Arial" w:eastAsia="Arial" w:hAnsi="Arial" w:cs="Arial"/>
-                <w:b/>
-              </w:rPr>
-            </w:pPr>
-            <w:r>
-              <w:rPr>
-                <w:rFonts w:ascii="Arial" w:eastAsia="Arial" w:hAnsi="Arial" w:cs="Arial"/>
-                <w:b/>
-              </w:rPr>
-              <w:t>Aubay Portugal</w:t>
-            </w:r>
-          </w:p>
-          <w:p>
-            <w:pPr>
-              <w:spacing w:after="0"/>
-              <w:rPr>
-                <w:rFonts w:ascii="Arial" w:eastAsia="Arial" w:hAnsi="Arial" w:cs="Arial"/>
-              </w:rPr>
-            </w:pPr>
-            <w:r>
-              <w:rPr>
-                <w:rFonts w:ascii="Arial" w:eastAsia="Arial" w:hAnsi="Arial" w:cs="Arial"/>
-              </w:rPr>
-              <w:t>Lisbon</w:t>
-            </w:r>
-            <w:r>
-              <w:rPr>
-                <w:rFonts w:ascii="Arial" w:eastAsia="Arial" w:hAnsi="Arial" w:cs="Arial"/>
-              </w:rPr>
-              <w:t xml:space="preserve"> - </w:t>
-            </w:r>
-            <w:r>
-              <w:rPr>
-                <w:rFonts w:ascii="Arial" w:eastAsia="Arial" w:hAnsi="Arial" w:cs="Arial"/>
-              </w:rPr>
-              <w:t>Portugal</w:t>
-            </w:r>
-          </w:p>
-          <w:p>
-            <w:r>
-              <w:rPr>
-                <w:rFonts w:ascii="Arial" w:eastAsia="Arial" w:hAnsi="Arial" w:cs="Arial"/>
-              </w:rPr>
-              <w:t>November 20</w:t>
-            </w:r>
-            <w:r>
-              <w:rPr>
-                <w:rFonts w:ascii="Arial" w:eastAsia="Arial" w:hAnsi="Arial" w:cs="Arial"/>
-              </w:rPr>
-              <w:t>21</w:t>
-            </w:r>
-            <w:r>
-              <w:rPr>
-                <w:rFonts w:ascii="Arial" w:eastAsia="Arial" w:hAnsi="Arial" w:cs="Arial"/>
-              </w:rPr>
-              <w:t>-</w:t>
-            </w:r>
-            <w:r>
-              <w:rPr>
-                <w:rFonts w:ascii="Arial" w:eastAsia="Arial" w:hAnsi="Arial" w:cs="Arial"/>
-              </w:rPr>
-              <w:t xml:space="preserve"> </w:t>
-            </w:r>
-            <w:r>
-              <w:rPr>
-                <w:rFonts w:ascii="Arial" w:eastAsia="Arial" w:hAnsi="Arial" w:cs="Arial"/>
-              </w:rPr>
-              <w:t>November</w:t>
-            </w:r>
-            <w:r>
-              <w:rPr>
-                <w:rFonts w:ascii="Arial" w:eastAsia="Arial" w:hAnsi="Arial" w:cs="Arial"/>
-              </w:rPr>
-              <w:t xml:space="preserve"> 20</w:t>
-            </w:r>
-            <w:r>
-              <w:rPr>
-                <w:rFonts w:ascii="Arial" w:eastAsia="Arial" w:hAnsi="Arial" w:cs="Arial"/>
-              </w:rPr>
-              <w:t>22</w:t>
-            </w:r>
-          </w:p>
-        </w:tc>
-        <w:tc>
-          <w:tcPr>
-            <w:tcW w:w="7376" w:type="dxa"/>
-          </w:tcPr>
-          <w:p>
-            <w:pPr>
-              <w:spacing w:after="0"/>
-            </w:pPr>
-            <w:r>
-              <w:rPr>
-                <w:rFonts w:ascii="Arial" w:eastAsia="Arial" w:hAnsi="Arial" w:cs="Arial"/>
-                <w:b/>
-              </w:rPr>
-              <w:t>Front</w:t>
-            </w:r>
-            <w:r>
-              <w:rPr>
-                <w:rFonts w:ascii="Arial" w:eastAsia="Arial" w:hAnsi="Arial" w:cs="Arial"/>
-                <w:b/>
-              </w:rPr>
-              <w:t>-e</w:t>
-            </w:r>
-            <w:r>
-              <w:rPr>
-                <w:rFonts w:ascii="Arial" w:eastAsia="Arial" w:hAnsi="Arial" w:cs="Arial"/>
-                <w:b/>
-              </w:rPr>
-              <w:t>nd Developer</w:t>
-            </w:r>
-          </w:p>
-          <w:p>
-            <w:pPr>
-              <w:numPr>
-                <w:ilvl w:val="0"/>
-                <w:numId w:val="1"/>
-              </w:numPr>
-              <w:spacing w:after="0"/>
-              <w:rPr>
-                <w:rFonts w:ascii="Arial" w:eastAsia="Arial" w:hAnsi="Arial" w:cs="Arial"/>
-              </w:rPr>
-            </w:pPr>
-            <w:r>
-              <w:rPr>
-                <w:rFonts w:ascii="Arial" w:eastAsia="Arial" w:hAnsi="Arial" w:cs="Arial"/>
-              </w:rPr>
-              <w:t>Build web components with React and Redux</w:t>
-            </w:r>
-            <w:r>
-              <w:rPr>
-                <w:rFonts w:ascii="Arial" w:eastAsia="Arial" w:hAnsi="Arial" w:cs="Arial"/>
-              </w:rPr>
-              <w:t xml:space="preserve"> for Vodafone in England</w:t>
-            </w:r>
-          </w:p>
-          <w:p>
-            <w:pPr>
-              <w:numPr>
-                <w:ilvl w:val="0"/>
-                <w:numId w:val="1"/>
-              </w:numPr>
-              <w:spacing w:after="0"/>
-              <w:rPr>
-                <w:rFonts w:ascii="Arial" w:eastAsia="Arial" w:hAnsi="Arial" w:cs="Arial"/>
-              </w:rPr>
-            </w:pPr>
-            <w:r>
-              <w:rPr>
-                <w:rFonts w:ascii="Arial" w:eastAsia="Arial" w:hAnsi="Arial" w:cs="Arial"/>
-              </w:rPr>
-              <w:t xml:space="preserve">Server rendering with Next </w:t>
-            </w:r>
-            <w:proofErr w:type="spellStart"/>
-            <w:r>
-              <w:rPr>
-                <w:rFonts w:ascii="Arial" w:eastAsia="Arial" w:hAnsi="Arial" w:cs="Arial"/>
-              </w:rPr>
-              <w:t>Js</w:t>
-            </w:r>
-            <w:proofErr w:type="spellEnd"/>
-          </w:p>
-          <w:p>
-            <w:pPr>
-              <w:numPr>
-                <w:ilvl w:val="0"/>
-                <w:numId w:val="1"/>
-              </w:numPr>
-              <w:spacing w:after="0"/>
-              <w:rPr>
-                <w:rFonts w:ascii="Noto Sans Symbols" w:eastAsia="Times New Roman" w:hAnsi="Noto Sans Symbols" w:cs="Times New Roman"/>
-                <w:color w:val="000000"/>
-              </w:rPr>
-            </w:pPr>
-            <w:r>
-              <w:rPr>
-                <w:rFonts w:ascii="Arial" w:eastAsia="Arial" w:hAnsi="Arial" w:cs="Arial"/>
-              </w:rPr>
-              <w:t>Version control with Gitlab.</w:t>
             </w:r>
           </w:p>
         </w:tc>
@@ -1070,7 +1150,6 @@
     </w:p>
     <w:p>
       <w:pPr>
-        <w:spacing w:after="240"/>
         <w:rPr>
           <w:rFonts w:ascii="Arial" w:eastAsia="Arial" w:hAnsi="Arial" w:cs="Arial"/>
           <w:b/>
@@ -1085,6 +1164,27 @@
           <w:sz w:val="24"/>
           <w:szCs w:val="24"/>
         </w:rPr>
+        <w:br w:type="page"/>
+      </w:r>
+    </w:p>
+    <w:p>
+      <w:pPr>
+        <w:spacing w:after="240"/>
+        <w:rPr>
+          <w:rFonts w:ascii="Arial" w:eastAsia="Arial" w:hAnsi="Arial" w:cs="Arial"/>
+          <w:b/>
+          <w:sz w:val="24"/>
+          <w:szCs w:val="24"/>
+        </w:rPr>
+      </w:pPr>
+      <w:r>
+        <w:rPr>
+          <w:rFonts w:ascii="Arial" w:eastAsia="Arial" w:hAnsi="Arial" w:cs="Arial"/>
+          <w:b/>
+          <w:sz w:val="24"/>
+          <w:szCs w:val="24"/>
+        </w:rPr>
+        <w:lastRenderedPageBreak/>
         <w:t>QUALIFICATIONS</w:t>
       </w:r>
     </w:p>
@@ -1220,12 +1320,12 @@
           <w:szCs w:val="24"/>
         </w:rPr>
         <w:sectPr>
-          <w:headerReference w:type="even" r:id="rId9"/>
-          <w:headerReference w:type="default" r:id="rId10"/>
-          <w:footerReference w:type="even" r:id="rId11"/>
-          <w:footerReference w:type="default" r:id="rId12"/>
-          <w:headerReference w:type="first" r:id="rId13"/>
-          <w:footerReference w:type="first" r:id="rId14"/>
+          <w:headerReference w:type="even" r:id="rId11"/>
+          <w:headerReference w:type="default" r:id="rId12"/>
+          <w:footerReference w:type="even" r:id="rId13"/>
+          <w:footerReference w:type="default" r:id="rId14"/>
+          <w:headerReference w:type="first" r:id="rId15"/>
+          <w:footerReference w:type="first" r:id="rId16"/>
           <w:pgSz w:w="11900" w:h="16840"/>
           <w:pgMar w:top="1276" w:right="1134" w:bottom="1134" w:left="567" w:header="1134" w:footer="567" w:gutter="0"/>
           <w:pgNumType w:start="1"/>
@@ -1239,7 +1339,6 @@
           <w:sz w:val="24"/>
           <w:szCs w:val="24"/>
         </w:rPr>
-        <w:lastRenderedPageBreak/>
         <w:t>HARD</w:t>
       </w:r>
       <w:r>
@@ -2038,7 +2137,7 @@
           <w:lang w:val="pt-BR"/>
         </w:rPr>
       </w:pPr>
-      <w:hyperlink r:id="rId15" w:history="1">
+      <w:hyperlink r:id="rId17" w:history="1">
         <w:r>
           <w:rPr>
             <w:rStyle w:val="Hyperlink"/>
@@ -2205,163 +2304,83 @@
         <w:spacing w:after="0"/>
         <w:rPr>
           <w:rFonts w:ascii="Arial" w:eastAsia="Arial" w:hAnsi="Arial" w:cs="Arial"/>
-          <w:b/>
-          <w:lang w:val="pt-BR"/>
-        </w:rPr>
-      </w:pPr>
+          <w:lang w:val="pt-BR"/>
+        </w:rPr>
+      </w:pPr>
+      <w:r>
+        <w:rPr>
+          <w:rFonts w:ascii="Arial" w:eastAsia="Arial" w:hAnsi="Arial" w:cs="Arial"/>
+          <w:b/>
+          <w:lang w:val="pt-BR"/>
+        </w:rPr>
+        <w:t>Edson Santos</w:t>
+      </w:r>
     </w:p>
     <w:p>
       <w:pPr>
         <w:spacing w:after="0"/>
         <w:rPr>
           <w:rFonts w:ascii="Arial" w:eastAsia="Arial" w:hAnsi="Arial" w:cs="Arial"/>
-          <w:b/>
-          <w:lang w:val="pt-BR"/>
-        </w:rPr>
-      </w:pPr>
+          <w:bCs/>
+          <w:lang w:val="pt-BR"/>
+        </w:rPr>
+      </w:pPr>
+      <w:r>
+        <w:rPr>
+          <w:rFonts w:ascii="Arial" w:eastAsia="Arial" w:hAnsi="Arial" w:cs="Arial"/>
+          <w:bCs/>
+          <w:lang w:val="pt-BR"/>
+        </w:rPr>
+        <w:t>Manager</w:t>
+      </w:r>
     </w:p>
     <w:p>
       <w:pPr>
         <w:spacing w:after="0"/>
         <w:rPr>
           <w:rFonts w:ascii="Arial" w:eastAsia="Arial" w:hAnsi="Arial" w:cs="Arial"/>
-          <w:b/>
-          <w:lang w:val="pt-BR"/>
-        </w:rPr>
-      </w:pPr>
+          <w:bCs/>
+          <w:lang w:val="pt-BR"/>
+        </w:rPr>
+      </w:pPr>
+      <w:r>
+        <w:rPr>
+          <w:rFonts w:ascii="Arial" w:eastAsia="Arial" w:hAnsi="Arial" w:cs="Arial"/>
+          <w:bCs/>
+          <w:lang w:val="pt-BR"/>
+        </w:rPr>
+        <w:t>Atlas Quantum</w:t>
+      </w:r>
     </w:p>
     <w:p>
       <w:pPr>
         <w:spacing w:after="0"/>
         <w:rPr>
           <w:rFonts w:ascii="Arial" w:eastAsia="Arial" w:hAnsi="Arial" w:cs="Arial"/>
-          <w:b/>
-          <w:lang w:val="pt-BR"/>
-        </w:rPr>
-      </w:pPr>
+          <w:bCs/>
+          <w:lang w:val="pt-BR"/>
+        </w:rPr>
+      </w:pPr>
+      <w:r>
+        <w:rPr>
+          <w:rFonts w:ascii="Arial" w:eastAsia="Arial" w:hAnsi="Arial" w:cs="Arial"/>
+          <w:bCs/>
+          <w:lang w:val="pt-BR"/>
+        </w:rPr>
+        <w:t>+55 11 99287-6442</w:t>
+      </w:r>
     </w:p>
     <w:p>
       <w:pPr>
         <w:spacing w:after="0"/>
         <w:rPr>
-          <w:rFonts w:ascii="Arial" w:eastAsia="Arial" w:hAnsi="Arial" w:cs="Arial"/>
-          <w:b/>
-          <w:lang w:val="pt-BR"/>
-        </w:rPr>
-      </w:pPr>
-    </w:p>
-    <w:p>
-      <w:pPr>
-        <w:spacing w:after="0"/>
-        <w:rPr>
-          <w:rFonts w:ascii="Arial" w:eastAsia="Arial" w:hAnsi="Arial" w:cs="Arial"/>
-          <w:b/>
-          <w:lang w:val="pt-BR"/>
-        </w:rPr>
-      </w:pPr>
-    </w:p>
-    <w:p>
-      <w:pPr>
-        <w:spacing w:after="0"/>
-        <w:rPr>
-          <w:rFonts w:ascii="Arial" w:eastAsia="Arial" w:hAnsi="Arial" w:cs="Arial"/>
-          <w:b/>
-          <w:lang w:val="pt-BR"/>
-        </w:rPr>
-      </w:pPr>
-    </w:p>
-    <w:p>
-      <w:pPr>
-        <w:spacing w:after="0"/>
-        <w:rPr>
-          <w:rFonts w:ascii="Arial" w:eastAsia="Arial" w:hAnsi="Arial" w:cs="Arial"/>
-          <w:b/>
-          <w:lang w:val="pt-BR"/>
-        </w:rPr>
-      </w:pPr>
-    </w:p>
-    <w:p>
-      <w:pPr>
-        <w:spacing w:after="0"/>
-        <w:rPr>
-          <w:rFonts w:ascii="Arial" w:eastAsia="Arial" w:hAnsi="Arial" w:cs="Arial"/>
-          <w:lang w:val="pt-BR"/>
-        </w:rPr>
-      </w:pPr>
-      <w:r>
-        <w:rPr>
-          <w:rFonts w:ascii="Arial" w:eastAsia="Arial" w:hAnsi="Arial" w:cs="Arial"/>
-          <w:b/>
-          <w:lang w:val="pt-BR"/>
-        </w:rPr>
-        <w:t>Edson Santos</w:t>
-      </w:r>
-    </w:p>
-    <w:p>
-      <w:pPr>
-        <w:spacing w:after="0"/>
-        <w:rPr>
+          <w:rStyle w:val="Hyperlink"/>
           <w:rFonts w:ascii="Arial" w:eastAsia="Arial" w:hAnsi="Arial" w:cs="Arial"/>
           <w:bCs/>
           <w:lang w:val="pt-BR"/>
         </w:rPr>
       </w:pPr>
-      <w:r>
-        <w:rPr>
-          <w:rFonts w:ascii="Arial" w:eastAsia="Arial" w:hAnsi="Arial" w:cs="Arial"/>
-          <w:bCs/>
-          <w:lang w:val="pt-BR"/>
-        </w:rPr>
-        <w:t>Manager</w:t>
-      </w:r>
-    </w:p>
-    <w:p>
-      <w:pPr>
-        <w:spacing w:after="0"/>
-        <w:rPr>
-          <w:rFonts w:ascii="Arial" w:eastAsia="Arial" w:hAnsi="Arial" w:cs="Arial"/>
-          <w:bCs/>
-          <w:lang w:val="pt-BR"/>
-        </w:rPr>
-      </w:pPr>
-      <w:r>
-        <w:rPr>
-          <w:rFonts w:ascii="Arial" w:eastAsia="Arial" w:hAnsi="Arial" w:cs="Arial"/>
-          <w:bCs/>
-          <w:lang w:val="pt-BR"/>
-        </w:rPr>
-        <w:t>Atlas Quantum</w:t>
-      </w:r>
-    </w:p>
-    <w:p>
-      <w:pPr>
-        <w:spacing w:after="0"/>
-        <w:rPr>
-          <w:rFonts w:ascii="Arial" w:eastAsia="Arial" w:hAnsi="Arial" w:cs="Arial"/>
-          <w:bCs/>
-          <w:lang w:val="pt-BR"/>
-        </w:rPr>
-      </w:pPr>
-      <w:r>
-        <w:rPr>
-          <w:rFonts w:ascii="Arial" w:eastAsia="Arial" w:hAnsi="Arial" w:cs="Arial"/>
-          <w:bCs/>
-          <w:lang w:val="pt-BR"/>
-        </w:rPr>
-        <w:t>+55 11 99287-6442</w:t>
-      </w:r>
-    </w:p>
-    <w:p>
-      <w:pPr>
-        <w:spacing w:after="0"/>
-        <w:rPr>
-          <w:rStyle w:val="Hyperlink"/>
-          <w:rFonts w:ascii="Arial" w:eastAsia="Arial" w:hAnsi="Arial" w:cs="Arial"/>
-          <w:bCs/>
-          <w:lang w:val="pt-BR"/>
-        </w:rPr>
-      </w:pPr>
-      <w:hyperlink r:id="rId16" w:history="1">
+      <w:hyperlink r:id="rId18" w:history="1">
         <w:r>
           <w:rPr>
             <w:rStyle w:val="Hyperlink"/>

</xml_diff>